<commit_message>
Software Requirements Doc V3 pdf erstellt
</commit_message>
<xml_diff>
--- a/doc/task02/Software_Requirements_Specification_V3.docx
+++ b/doc/task02/Software_Requirements_Specification_V3.docx
@@ -2083,17 +2083,64 @@
           </w:p>
         </w:tc>
       </w:tr>
+      <w:tr>
+        <w:tc>
+          <w:tcPr>
+            <w:tcW w:w="1276" w:type="dxa"/>
+          </w:tcPr>
+          <w:p>
+            <w:r>
+              <w:lastRenderedPageBreak/>
+              <w:t>08.04.2019</w:t>
+            </w:r>
+          </w:p>
+        </w:tc>
+        <w:tc>
+          <w:tcPr>
+            <w:tcW w:w="4093" w:type="dxa"/>
+          </w:tcPr>
+          <w:p>
+            <w:r>
+              <w:t>Dokument überarbeitet</w:t>
+            </w:r>
+          </w:p>
+        </w:tc>
+        <w:tc>
+          <w:tcPr>
+            <w:tcW w:w="1417" w:type="dxa"/>
+          </w:tcPr>
+          <w:p>
+            <w:r>
+              <w:t>Lukas Zoller</w:t>
+            </w:r>
+          </w:p>
+        </w:tc>
+        <w:tc>
+          <w:tcPr>
+            <w:tcW w:w="4413" w:type="dxa"/>
+          </w:tcPr>
+          <w:p>
+            <w:r>
+              <w:t>Software_Requirements_Specification_V</w:t>
+            </w:r>
+            <w:r>
+              <w:t>3</w:t>
+            </w:r>
+            <w:bookmarkStart w:id="3" w:name="_GoBack"/>
+            <w:bookmarkEnd w:id="3"/>
+          </w:p>
+        </w:tc>
+      </w:tr>
     </w:tbl>
     <w:p>
       <w:pPr>
         <w:pStyle w:val="berschrift1"/>
       </w:pPr>
-      <w:bookmarkStart w:id="3" w:name="_Toc5618072"/>
-      <w:r>
-        <w:lastRenderedPageBreak/>
+      <w:bookmarkStart w:id="4" w:name="_Toc5618072"/>
+      <w:r>
         <w:t>Einleitung</w:t>
       </w:r>
-      <w:bookmarkEnd w:id="3"/>
+      <w:bookmarkEnd w:id="4"/>
       <w:r>
         <w:fldChar w:fldCharType="begin"/>
       </w:r>
@@ -2241,11 +2288,11 @@
       <w:pPr>
         <w:pStyle w:val="berschrift1"/>
       </w:pPr>
-      <w:bookmarkStart w:id="4" w:name="_Toc5618073"/>
+      <w:bookmarkStart w:id="5" w:name="_Toc5618073"/>
       <w:r>
         <w:t>Glossar</w:t>
       </w:r>
-      <w:bookmarkEnd w:id="4"/>
+      <w:bookmarkEnd w:id="5"/>
       <w:r>
         <w:fldChar w:fldCharType="begin"/>
       </w:r>
@@ -2351,6 +2398,7 @@
     </w:p>
     <w:p>
       <w:r>
+        <w:lastRenderedPageBreak/>
         <w:t xml:space="preserve">Java ist eine </w:t>
       </w:r>
       <w:r>
@@ -2367,7 +2415,6 @@
         <w:pStyle w:val="Untertitel"/>
       </w:pPr>
       <w:r>
-        <w:lastRenderedPageBreak/>
         <w:t>Unit Tests</w:t>
       </w:r>
     </w:p>
@@ -2422,7 +2469,7 @@
       <w:pPr>
         <w:pStyle w:val="berschrift1"/>
       </w:pPr>
-      <w:bookmarkStart w:id="5" w:name="_Toc5618074"/>
+      <w:bookmarkStart w:id="6" w:name="_Toc5618074"/>
       <w:r>
         <w:t xml:space="preserve">User </w:t>
       </w:r>
@@ -2434,7 +2481,7 @@
       <w:r>
         <w:t xml:space="preserve"> Definition</w:t>
       </w:r>
-      <w:bookmarkEnd w:id="5"/>
+      <w:bookmarkEnd w:id="6"/>
       <w:r>
         <w:fldChar w:fldCharType="begin"/>
       </w:r>
@@ -2491,14 +2538,15 @@
           <w:lang w:val="en-GB"/>
         </w:rPr>
       </w:pPr>
-      <w:bookmarkStart w:id="6" w:name="_Toc5618075"/>
+      <w:bookmarkStart w:id="7" w:name="_Toc5618075"/>
       <w:r>
         <w:rPr>
           <w:lang w:val="en-GB"/>
         </w:rPr>
+        <w:lastRenderedPageBreak/>
         <w:t>Use Case Diagram</w:t>
       </w:r>
-      <w:bookmarkEnd w:id="6"/>
+      <w:bookmarkEnd w:id="7"/>
       <w:r>
         <w:rPr>
           <w:lang w:val="en-GB"/>
@@ -2588,12 +2636,11 @@
       <w:pPr>
         <w:pStyle w:val="berschrift2"/>
       </w:pPr>
-      <w:bookmarkStart w:id="7" w:name="_Toc5618076"/>
-      <w:r>
-        <w:lastRenderedPageBreak/>
+      <w:bookmarkStart w:id="8" w:name="_Toc5618076"/>
+      <w:r>
         <w:t>Use Cases</w:t>
       </w:r>
-      <w:bookmarkEnd w:id="7"/>
+      <w:bookmarkEnd w:id="8"/>
       <w:r>
         <w:fldChar w:fldCharType="begin"/>
       </w:r>
@@ -2614,11 +2661,11 @@
       <w:pPr>
         <w:pStyle w:val="berschrift3"/>
       </w:pPr>
-      <w:bookmarkStart w:id="8" w:name="_Toc5618077"/>
+      <w:bookmarkStart w:id="9" w:name="_Toc5618077"/>
       <w:r>
         <w:t>Use Case 1: Termin erstellen</w:t>
       </w:r>
-      <w:bookmarkEnd w:id="8"/>
+      <w:bookmarkEnd w:id="9"/>
     </w:p>
     <w:p>
       <w:pPr>
@@ -3155,6 +3202,7 @@
                 <w:sz w:val="22"/>
                 <w:szCs w:val="22"/>
               </w:rPr>
+              <w:lastRenderedPageBreak/>
               <w:t>Nr.</w:t>
             </w:r>
           </w:p>
@@ -4062,7 +4110,7 @@
       <w:pPr>
         <w:pStyle w:val="berschrift3"/>
       </w:pPr>
-      <w:bookmarkStart w:id="9" w:name="_Toc5618078"/>
+      <w:bookmarkStart w:id="10" w:name="_Toc5618078"/>
       <w:r>
         <w:t xml:space="preserve">Use </w:t>
       </w:r>
@@ -4072,7 +4120,7 @@
       <w:r>
         <w:t xml:space="preserve"> 2: Stimmung erfassen</w:t>
       </w:r>
-      <w:bookmarkEnd w:id="9"/>
+      <w:bookmarkEnd w:id="10"/>
     </w:p>
     <w:p>
       <w:pPr>
@@ -4547,7 +4595,6 @@
           <w:sz w:val="22"/>
           <w:szCs w:val="22"/>
         </w:rPr>
-        <w:lastRenderedPageBreak/>
         <w:t>Ablauf:</w:t>
       </w:r>
     </w:p>
@@ -5558,6 +5605,7 @@
                 <w:sz w:val="22"/>
                 <w:szCs w:val="22"/>
               </w:rPr>
+              <w:lastRenderedPageBreak/>
               <w:t>11</w:t>
             </w:r>
           </w:p>
@@ -6731,11 +6779,11 @@
       <w:pPr>
         <w:pStyle w:val="berschrift3"/>
       </w:pPr>
-      <w:bookmarkStart w:id="10" w:name="_Toc5618079"/>
+      <w:bookmarkStart w:id="11" w:name="_Toc5618079"/>
       <w:r>
         <w:t>Use Case 3: Vorschläge für Aktivitäten</w:t>
       </w:r>
-      <w:bookmarkEnd w:id="10"/>
+      <w:bookmarkEnd w:id="11"/>
     </w:p>
     <w:p>
       <w:pPr>
@@ -7200,7 +7248,6 @@
           <w:sz w:val="22"/>
           <w:szCs w:val="22"/>
         </w:rPr>
-        <w:lastRenderedPageBreak/>
         <w:t>Ablauf:</w:t>
       </w:r>
     </w:p>
@@ -8158,6 +8205,7 @@
                 <w:sz w:val="22"/>
                 <w:szCs w:val="22"/>
               </w:rPr>
+              <w:lastRenderedPageBreak/>
               <w:t>1.6.1</w:t>
             </w:r>
           </w:p>
@@ -8312,11 +8360,11 @@
       <w:pPr>
         <w:pStyle w:val="berschrift1"/>
       </w:pPr>
-      <w:bookmarkStart w:id="11" w:name="_Toc5618080"/>
+      <w:bookmarkStart w:id="12" w:name="_Toc5618080"/>
       <w:r>
         <w:t>System Architecture</w:t>
       </w:r>
-      <w:bookmarkEnd w:id="11"/>
+      <w:bookmarkEnd w:id="12"/>
       <w:r>
         <w:fldChar w:fldCharType="begin"/>
       </w:r>
@@ -8446,7 +8494,7 @@
       <w:pPr>
         <w:pStyle w:val="berschrift1"/>
       </w:pPr>
-      <w:bookmarkStart w:id="12" w:name="_Toc5618081"/>
+      <w:bookmarkStart w:id="13" w:name="_Toc5618081"/>
       <w:r>
         <w:t xml:space="preserve">System </w:t>
       </w:r>
@@ -8462,7 +8510,7 @@
       <w:r>
         <w:t>Specification</w:t>
       </w:r>
-      <w:bookmarkEnd w:id="12"/>
+      <w:bookmarkEnd w:id="13"/>
       <w:proofErr w:type="spellEnd"/>
       <w:r>
         <w:fldChar w:fldCharType="begin"/>
@@ -8539,7 +8587,6 @@
         </w:numPr>
       </w:pPr>
       <w:r>
-        <w:lastRenderedPageBreak/>
         <w:t>Durch die Anforderung, dass sowohl der Patient selber (</w:t>
       </w:r>
       <w:r>
@@ -8713,6 +8760,7 @@
         </w:numPr>
       </w:pPr>
       <w:r>
+        <w:lastRenderedPageBreak/>
         <w:t>Sobald neue Aktivitäten hinzukommen, werden diese bei Verbindung zum Server mit dem Endgerät synchronisiert.</w:t>
       </w:r>
     </w:p>
@@ -8946,7 +8994,7 @@
       <w:pPr>
         <w:pStyle w:val="berschrift1"/>
       </w:pPr>
-      <w:bookmarkStart w:id="13" w:name="_Toc5618082"/>
+      <w:bookmarkStart w:id="14" w:name="_Toc5618082"/>
       <w:r>
         <w:t xml:space="preserve">System </w:t>
       </w:r>
@@ -8956,7 +9004,7 @@
       <w:r>
         <w:t>odels</w:t>
       </w:r>
-      <w:bookmarkEnd w:id="13"/>
+      <w:bookmarkEnd w:id="14"/>
       <w:r>
         <w:fldChar w:fldCharType="begin"/>
       </w:r>
@@ -9031,7 +9079,7 @@
       <w:pPr>
         <w:pStyle w:val="berschrift1"/>
       </w:pPr>
-      <w:bookmarkStart w:id="14" w:name="_Toc5618083"/>
+      <w:bookmarkStart w:id="15" w:name="_Toc5618083"/>
       <w:r>
         <w:t xml:space="preserve">System </w:t>
       </w:r>
@@ -9041,7 +9089,7 @@
       <w:r>
         <w:t>volution</w:t>
       </w:r>
-      <w:bookmarkEnd w:id="14"/>
+      <w:bookmarkEnd w:id="15"/>
       <w:r>
         <w:fldChar w:fldCharType="begin"/>
       </w:r>
@@ -9248,12 +9296,12 @@
       <w:pPr>
         <w:pStyle w:val="berschrift1"/>
       </w:pPr>
-      <w:bookmarkStart w:id="15" w:name="_Toc5618084"/>
+      <w:bookmarkStart w:id="16" w:name="_Toc5618084"/>
       <w:proofErr w:type="spellStart"/>
       <w:r>
         <w:t>Testing</w:t>
       </w:r>
-      <w:bookmarkEnd w:id="15"/>
+      <w:bookmarkEnd w:id="16"/>
       <w:proofErr w:type="spellEnd"/>
       <w:r>
         <w:fldChar w:fldCharType="begin"/>
@@ -9419,7 +9467,7 @@
       <w:r>
         <w:t xml:space="preserve">: </w:t>
       </w:r>
-      <w:bookmarkStart w:id="16" w:name="_Toc5618085"/>
+      <w:bookmarkStart w:id="17" w:name="_Toc5618085"/>
       <w:r>
         <w:t>Abnahmetests</w:t>
       </w:r>
@@ -9460,7 +9508,7 @@
       <w:r>
         <w:t>Komponenten Tests (Unit-Tests)</w:t>
       </w:r>
-      <w:bookmarkEnd w:id="16"/>
+      <w:bookmarkEnd w:id="17"/>
     </w:p>
     <w:tbl>
       <w:tblPr>
@@ -9810,12 +9858,12 @@
       <w:pPr>
         <w:pStyle w:val="berschrift2"/>
       </w:pPr>
-      <w:bookmarkStart w:id="17" w:name="_Toc5618086"/>
+      <w:bookmarkStart w:id="18" w:name="_Toc5618086"/>
       <w:r>
         <w:lastRenderedPageBreak/>
         <w:t>Systemtests</w:t>
       </w:r>
-      <w:bookmarkEnd w:id="17"/>
+      <w:bookmarkEnd w:id="18"/>
     </w:p>
     <w:tbl>
       <w:tblPr>
@@ -10152,11 +10200,11 @@
       <w:pPr>
         <w:pStyle w:val="berschrift2"/>
       </w:pPr>
-      <w:bookmarkStart w:id="18" w:name="_Toc5618087"/>
+      <w:bookmarkStart w:id="19" w:name="_Toc5618087"/>
       <w:r>
         <w:t>Abnahmetest</w:t>
       </w:r>
-      <w:bookmarkEnd w:id="18"/>
+      <w:bookmarkEnd w:id="19"/>
     </w:p>
     <w:tbl>
       <w:tblPr>
@@ -10340,8 +10388,6 @@
             <w:r>
               <w:t xml:space="preserve">ird </w:t>
             </w:r>
-            <w:bookmarkStart w:id="19" w:name="_GoBack"/>
-            <w:bookmarkEnd w:id="19"/>
             <w:r>
               <w:t>getestet.</w:t>
             </w:r>
@@ -16142,7 +16188,7 @@
 </file>
 
 <file path=customXml/itemProps1.xml><?xml version="1.0" encoding="utf-8"?>
-<ds:datastoreItem xmlns:ds="http://schemas.openxmlformats.org/officeDocument/2006/customXml" ds:itemID="{559488D7-F232-4A16-82BA-31B459415F63}">
+<ds:datastoreItem xmlns:ds="http://schemas.openxmlformats.org/officeDocument/2006/customXml" ds:itemID="{018432E5-6874-432E-A528-15BCE0E93E20}">
   <ds:schemaRefs>
     <ds:schemaRef ds:uri="http://schemas.openxmlformats.org/officeDocument/2006/bibliography"/>
   </ds:schemaRefs>

</xml_diff>